<commit_message>
Pongo private los metodos de minimax
</commit_message>
<xml_diff>
--- a/Cosas mejoradas.docx
+++ b/Cosas mejoradas.docx
@@ -10,8 +10,6 @@
           <w:szCs w:val="32"/>
         </w:rPr>
       </w:pPr>
-      <w:bookmarkStart w:id="0" w:name="_GoBack"/>
-      <w:bookmarkEnd w:id="0"/>
       <w:r>
         <w:rPr>
           <w:sz w:val="32"/>
@@ -45,7 +43,64 @@
           <w:sz w:val="24"/>
           <w:szCs w:val="24"/>
         </w:rPr>
-        <w:t>Casos de uso…</w:t>
+        <w:t>Casos de us</w:t>
+      </w:r>
+      <w:r>
+        <w:rPr>
+          <w:sz w:val="24"/>
+          <w:szCs w:val="24"/>
+        </w:rPr>
+        <w:t>o</w:t>
+      </w:r>
+      <w:r>
+        <w:rPr>
+          <w:b/>
+          <w:sz w:val="24"/>
+          <w:szCs w:val="24"/>
+        </w:rPr>
+        <w:t>.</w:t>
+      </w:r>
+      <w:r>
+        <w:rPr>
+          <w:sz w:val="24"/>
+          <w:szCs w:val="24"/>
+        </w:rPr>
+        <w:t xml:space="preserve"> Hemos añadido añadir ficha, quitar ficha, cambiar de posición de la ficha</w:t>
+      </w:r>
+      <w:r>
+        <w:rPr>
+          <w:sz w:val="24"/>
+          <w:szCs w:val="24"/>
+        </w:rPr>
+        <w:t>, validar problema y</w:t>
+      </w:r>
+      <w:r>
+        <w:rPr>
+          <w:sz w:val="24"/>
+          <w:szCs w:val="24"/>
+        </w:rPr>
+        <w:t xml:space="preserve"> mover ficha que faltaban en la primera entrega</w:t>
+      </w:r>
+      <w:r>
+        <w:rPr>
+          <w:sz w:val="24"/>
+          <w:szCs w:val="24"/>
+        </w:rPr>
+        <w:t xml:space="preserve"> con sus respectivas explicaciones. Además, hemos corregido los comentarios que nos pusiste que no eran correctos</w:t>
+      </w:r>
+      <w:r>
+        <w:rPr>
+          <w:sz w:val="24"/>
+          <w:szCs w:val="24"/>
+        </w:rPr>
+        <w:t xml:space="preserve"> y quitado algunos casos de uso que hemos visto que no eran necesarios</w:t>
+      </w:r>
+      <w:r>
+        <w:rPr>
+          <w:sz w:val="24"/>
+          <w:szCs w:val="24"/>
+        </w:rPr>
+        <w:t xml:space="preserve">. </w:t>
       </w:r>
     </w:p>
     <w:p>
@@ -56,17 +111,33 @@
           <w:numId w:val="1"/>
         </w:numPr>
         <w:rPr>
-          <w:sz w:val="24"/>
-          <w:szCs w:val="24"/>
-        </w:rPr>
-      </w:pPr>
+          <w:b/>
+          <w:sz w:val="24"/>
+          <w:szCs w:val="24"/>
+        </w:rPr>
+      </w:pPr>
+      <w:r>
+        <w:rPr>
+          <w:sz w:val="24"/>
+          <w:szCs w:val="24"/>
+        </w:rPr>
+        <w:t xml:space="preserve">Jugador ya no tiene nombre y por tanto tampoco máquina. </w:t>
+      </w:r>
+      <w:r>
+        <w:rPr>
+          <w:sz w:val="24"/>
+          <w:szCs w:val="24"/>
+        </w:rPr>
+        <w:t xml:space="preserve">Usuario ya no tiene </w:t>
+      </w:r>
       <w:proofErr w:type="spellStart"/>
-      <w:r>
-        <w:rPr>
-          <w:sz w:val="24"/>
-          <w:szCs w:val="24"/>
-        </w:rPr>
-        <w:t>Uml</w:t>
+      <w:proofErr w:type="gramStart"/>
+      <w:r>
+        <w:rPr>
+          <w:sz w:val="24"/>
+          <w:szCs w:val="24"/>
+        </w:rPr>
+        <w:t>getNextMove</w:t>
       </w:r>
       <w:proofErr w:type="spellEnd"/>
       <w:r>
@@ -74,7 +145,22 @@
           <w:sz w:val="24"/>
           <w:szCs w:val="24"/>
         </w:rPr>
-        <w:t xml:space="preserve"> de dominio (las maquinas)</w:t>
+        <w:t>(</w:t>
+      </w:r>
+      <w:proofErr w:type="gramEnd"/>
+      <w:r>
+        <w:rPr>
+          <w:sz w:val="24"/>
+          <w:szCs w:val="24"/>
+        </w:rPr>
+        <w:t>),</w:t>
+      </w:r>
+      <w:r>
+        <w:rPr>
+          <w:sz w:val="24"/>
+          <w:szCs w:val="24"/>
+        </w:rPr>
+        <w:t xml:space="preserve"> solo lo tiene la máquina. El movimiento del usuario se coge en presentación con botones.</w:t>
       </w:r>
     </w:p>
     <w:p>
@@ -85,13 +171,167 @@
           <w:numId w:val="1"/>
         </w:numPr>
       </w:pPr>
-      <w:r>
-        <w:rPr>
-          <w:sz w:val="24"/>
-          <w:szCs w:val="24"/>
-        </w:rPr>
-        <w:t>Código…</w:t>
-      </w:r>
+      <w:proofErr w:type="spellStart"/>
+      <w:proofErr w:type="gramStart"/>
+      <w:r>
+        <w:t>PlayJugadores</w:t>
+      </w:r>
+      <w:proofErr w:type="spellEnd"/>
+      <w:r>
+        <w:t>(</w:t>
+      </w:r>
+      <w:proofErr w:type="gramEnd"/>
+      <w:r>
+        <w:t xml:space="preserve">) y </w:t>
+      </w:r>
+      <w:proofErr w:type="spellStart"/>
+      <w:r>
+        <w:t>playJugadoresMaquina</w:t>
+      </w:r>
+      <w:proofErr w:type="spellEnd"/>
+      <w:r>
+        <w:t>() ya no están en dominio</w:t>
+      </w:r>
+      <w:r>
+        <w:t xml:space="preserve">, ahora se </w:t>
+      </w:r>
+      <w:r>
+        <w:t xml:space="preserve">hace todo </w:t>
+      </w:r>
+      <w:r>
+        <w:t xml:space="preserve">en presentación en la </w:t>
+      </w:r>
+      <w:proofErr w:type="spellStart"/>
+      <w:r>
+        <w:t>vistaPartida</w:t>
+      </w:r>
+      <w:proofErr w:type="spellEnd"/>
+      <w:r>
+        <w:t>.</w:t>
+      </w:r>
+    </w:p>
+    <w:p>
+      <w:pPr>
+        <w:pStyle w:val="ListParagraph"/>
+        <w:numPr>
+          <w:ilvl w:val="0"/>
+          <w:numId w:val="1"/>
+        </w:numPr>
+      </w:pPr>
+      <w:r>
+        <w:t>Validar problema ahora se encuentra en la clase Problema</w:t>
+      </w:r>
+      <w:r>
+        <w:t xml:space="preserve"> y no se calcula jugando entre maquinas. Hemos creado un </w:t>
+      </w:r>
+      <w:proofErr w:type="spellStart"/>
+      <w:r>
+        <w:t>minimax</w:t>
+      </w:r>
+      <w:proofErr w:type="spellEnd"/>
+      <w:r>
+        <w:t xml:space="preserve"> llamado </w:t>
+      </w:r>
+      <w:proofErr w:type="spellStart"/>
+      <w:r>
+        <w:t>Minimax</w:t>
+      </w:r>
+      <w:proofErr w:type="spellEnd"/>
+      <w:r>
+        <w:t xml:space="preserve"> Puro, que no tiene heurística.</w:t>
+      </w:r>
+    </w:p>
+    <w:p>
+      <w:pPr>
+        <w:pStyle w:val="ListParagraph"/>
+        <w:numPr>
+          <w:ilvl w:val="0"/>
+          <w:numId w:val="1"/>
+        </w:numPr>
+      </w:pPr>
+      <w:r>
+        <w:t>Hemos añadido funcionalidades que faltaban a los controladores para poder coger lo que necesitamos de dominio.</w:t>
+      </w:r>
+    </w:p>
+    <w:p>
+      <w:pPr>
+        <w:pStyle w:val="ListParagraph"/>
+        <w:numPr>
+          <w:ilvl w:val="0"/>
+          <w:numId w:val="1"/>
+        </w:numPr>
+      </w:pPr>
+      <w:r>
+        <w:t>Hemos corregido</w:t>
+      </w:r>
+      <w:r>
+        <w:t xml:space="preserve"> y mejorado</w:t>
+      </w:r>
+      <w:r>
+        <w:t xml:space="preserve"> la explicación de las estructuras y algoritmos</w:t>
+      </w:r>
+      <w:r>
+        <w:t xml:space="preserve"> que había cosas mal sobre todo el </w:t>
+      </w:r>
+      <w:r>
+        <w:t>Alpha Beta</w:t>
+      </w:r>
+      <w:r>
+        <w:t xml:space="preserve">. </w:t>
+      </w:r>
+      <w:r>
+        <w:t xml:space="preserve">Hemos añadido una explicación breve del </w:t>
+      </w:r>
+      <w:proofErr w:type="spellStart"/>
+      <w:r>
+        <w:t>minimax</w:t>
+      </w:r>
+      <w:proofErr w:type="spellEnd"/>
+      <w:r>
+        <w:t xml:space="preserve"> para validar el problema.</w:t>
+      </w:r>
+    </w:p>
+    <w:p>
+      <w:pPr>
+        <w:pStyle w:val="ListParagraph"/>
+        <w:numPr>
+          <w:ilvl w:val="0"/>
+          <w:numId w:val="1"/>
+        </w:numPr>
+      </w:pPr>
+      <w:r>
+        <w:t xml:space="preserve">El código del </w:t>
+      </w:r>
+      <w:proofErr w:type="spellStart"/>
+      <w:r>
+        <w:t>minimax</w:t>
+      </w:r>
+      <w:proofErr w:type="spellEnd"/>
+      <w:r>
+        <w:t xml:space="preserve"> lo hemos mejorado. Hemos creado las dos funciones </w:t>
+      </w:r>
+      <w:proofErr w:type="gramStart"/>
+      <w:r>
+        <w:t>Min(</w:t>
+      </w:r>
+      <w:proofErr w:type="gramEnd"/>
+      <w:r>
+        <w:t>) y Max() que no usábamos. Además, la búsqueda del mejor movimiento ya no hace falta recorrer un vector para buscarlo.</w:t>
+      </w:r>
+      <w:r>
+        <w:t xml:space="preserve"> Ahora es algo más eficiente.</w:t>
+      </w:r>
+    </w:p>
+    <w:p>
+      <w:pPr>
+        <w:pStyle w:val="ListParagraph"/>
+        <w:numPr>
+          <w:ilvl w:val="0"/>
+          <w:numId w:val="1"/>
+        </w:numPr>
+      </w:pPr>
+      <w:bookmarkStart w:id="0" w:name="_GoBack"/>
+      <w:bookmarkEnd w:id="0"/>
     </w:p>
     <w:sectPr>
       <w:pgSz w:w="11906" w:h="16838"/>

</xml_diff>

<commit_message>
Añado documento cosas mejoradas
</commit_message>
<xml_diff>
--- a/Cosas mejoradas.docx
+++ b/Cosas mejoradas.docx
@@ -86,14 +86,28 @@
           <w:sz w:val="24"/>
           <w:szCs w:val="24"/>
         </w:rPr>
-        <w:t xml:space="preserve"> con sus respectivas explicaciones. Además, hemos corregido los comentarios que nos pusiste que no eran correctos</w:t>
-      </w:r>
-      <w:r>
-        <w:rPr>
-          <w:sz w:val="24"/>
-          <w:szCs w:val="24"/>
-        </w:rPr>
-        <w:t xml:space="preserve"> y quitado algunos casos de uso que hemos visto que no eran necesarios</w:t>
+        <w:t xml:space="preserve"> con sus respectivas explicaciones. Además, hemos corregido</w:t>
+      </w:r>
+      <w:r>
+        <w:rPr>
+          <w:sz w:val="24"/>
+          <w:szCs w:val="24"/>
+        </w:rPr>
+        <w:t xml:space="preserve"> cosas de</w:t>
+      </w:r>
+      <w:r>
+        <w:rPr>
+          <w:sz w:val="24"/>
+          <w:szCs w:val="24"/>
+        </w:rPr>
+        <w:t xml:space="preserve"> los comentarios que nos pusiste </w:t>
+      </w:r>
+      <w:r>
+        <w:rPr>
+          <w:sz w:val="24"/>
+          <w:szCs w:val="24"/>
+        </w:rPr>
+        <w:t>y quitado algunos casos de uso que hemos visto que no eran necesarios</w:t>
       </w:r>
       <w:r>
         <w:rPr>
@@ -238,7 +252,13 @@
       </w:r>
       <w:proofErr w:type="spellEnd"/>
       <w:r>
-        <w:t xml:space="preserve"> Puro, que no tiene heurística.</w:t>
+        <w:t xml:space="preserve"> Puro, que no tiene heurística</w:t>
+      </w:r>
+      <w:r>
+        <w:t xml:space="preserve"> y lo usamos en esa función</w:t>
+      </w:r>
+      <w:r>
+        <w:t>.</w:t>
       </w:r>
     </w:p>
     <w:p>
@@ -288,7 +308,13 @@
       </w:r>
       <w:proofErr w:type="spellEnd"/>
       <w:r>
-        <w:t xml:space="preserve"> para validar el problema.</w:t>
+        <w:t xml:space="preserve"> </w:t>
+      </w:r>
+      <w:r>
+        <w:t xml:space="preserve">puro </w:t>
+      </w:r>
+      <w:r>
+        <w:t>para validar el problema.</w:t>
       </w:r>
     </w:p>
     <w:p>
@@ -321,6 +347,25 @@
       <w:r>
         <w:t xml:space="preserve"> Ahora es algo más eficiente.</w:t>
       </w:r>
+      <w:r>
+        <w:t xml:space="preserve"> Los métodos </w:t>
+      </w:r>
+      <w:proofErr w:type="spellStart"/>
+      <w:r>
+        <w:t>public</w:t>
+      </w:r>
+      <w:proofErr w:type="spellEnd"/>
+      <w:r>
+        <w:t xml:space="preserve"> que no eran necesarios ahora son </w:t>
+      </w:r>
+      <w:proofErr w:type="spellStart"/>
+      <w:r>
+        <w:t>private</w:t>
+      </w:r>
+      <w:proofErr w:type="spellEnd"/>
+      <w:r>
+        <w:t xml:space="preserve">. </w:t>
+      </w:r>
     </w:p>
     <w:p>
       <w:pPr>
@@ -330,8 +375,101 @@
           <w:numId w:val="1"/>
         </w:numPr>
       </w:pPr>
+      <w:r>
+        <w:t xml:space="preserve">Código. </w:t>
+      </w:r>
+      <w:proofErr w:type="spellStart"/>
+      <w:r>
+        <w:t>Board</w:t>
+      </w:r>
+      <w:proofErr w:type="spellEnd"/>
+      <w:r>
+        <w:t xml:space="preserve"> de problema ya no es </w:t>
+      </w:r>
+      <w:proofErr w:type="spellStart"/>
+      <w:r>
+        <w:t>static</w:t>
+      </w:r>
+      <w:proofErr w:type="spellEnd"/>
+      <w:r>
+        <w:t xml:space="preserve">, ya no existe </w:t>
+      </w:r>
+      <w:proofErr w:type="spellStart"/>
+      <w:proofErr w:type="gramStart"/>
+      <w:r>
+        <w:t>printTablero</w:t>
+      </w:r>
+      <w:proofErr w:type="spellEnd"/>
+      <w:r>
+        <w:t>(</w:t>
+      </w:r>
+      <w:proofErr w:type="gramEnd"/>
+      <w:r>
+        <w:t>)</w:t>
+      </w:r>
+      <w:r>
+        <w:t xml:space="preserve"> y</w:t>
+      </w:r>
+      <w:r>
+        <w:t xml:space="preserve"> hemos quitado todos los </w:t>
+      </w:r>
+      <w:proofErr w:type="spellStart"/>
+      <w:r>
+        <w:t>print’s</w:t>
+      </w:r>
+      <w:proofErr w:type="spellEnd"/>
+      <w:r>
+        <w:t xml:space="preserve"> ahora son </w:t>
+      </w:r>
+      <w:proofErr w:type="spellStart"/>
+      <w:r>
+        <w:t>JOptionPanes</w:t>
+      </w:r>
+      <w:proofErr w:type="spellEnd"/>
+      <w:r>
+        <w:t xml:space="preserve"> en presentación</w:t>
+      </w:r>
+      <w:r>
+        <w:t>.</w:t>
+      </w:r>
+      <w:r>
+        <w:t xml:space="preserve"> (los necesarios)</w:t>
+      </w:r>
+      <w:r>
+        <w:t xml:space="preserve"> </w:t>
+      </w:r>
+    </w:p>
+    <w:p>
+      <w:pPr>
+        <w:pStyle w:val="ListParagraph"/>
+        <w:numPr>
+          <w:ilvl w:val="0"/>
+          <w:numId w:val="1"/>
+        </w:numPr>
+      </w:pPr>
+      <w:r>
+        <w:t>A</w:t>
+      </w:r>
+      <w:r>
+        <w:t xml:space="preserve">hora </w:t>
+      </w:r>
+      <w:r>
+        <w:t>sí</w:t>
+      </w:r>
       <w:bookmarkStart w:id="0" w:name="_GoBack"/>
       <w:bookmarkEnd w:id="0"/>
+      <w:r>
+        <w:t xml:space="preserve"> que se hace la evaluación de K problemas</w:t>
+      </w:r>
+      <w:r>
+        <w:t xml:space="preserve"> y no se ve nada por pantalla</w:t>
+      </w:r>
+      <w:r>
+        <w:t>, solo el resultado de la máquina ganadora</w:t>
+      </w:r>
+      <w:r>
+        <w:t>.</w:t>
+      </w:r>
     </w:p>
     <w:sectPr>
       <w:pgSz w:w="11906" w:h="16838"/>

</xml_diff>